<commit_message>
Mostly finished, just need feed back
</commit_message>
<xml_diff>
--- a/Comply with IP, ethics and privacy policies/AT01 Q5 Code of Ethics for Rainbow Hero Co By Richard Pountney.docx
+++ b/Comply with IP, ethics and privacy policies/AT01 Q5 Code of Ethics for Rainbow Hero Co By Richard Pountney.docx
@@ -5,36 +5,23 @@
     <w:p>
       <w:pPr>
         <w:pStyle w:val="MyTitle"/>
-        <w:jc w:val="center"/>
-        <w:rPr>
-          <w:lang w:val="en-US"/>
-        </w:rPr>
-      </w:pPr>
-      <w:r>
-        <w:rPr>
-          <w:lang w:val="en-US"/>
-        </w:rPr>
+      </w:pPr>
+      <w:r>
         <w:t>Rainbow Hero Co</w:t>
       </w:r>
     </w:p>
     <w:p>
       <w:pPr>
         <w:pStyle w:val="MySubtitle"/>
-        <w:jc w:val="center"/>
-        <w:rPr>
-          <w:lang w:val="en-US"/>
-        </w:rPr>
-      </w:pPr>
-      <w:r>
-        <w:rPr>
-          <w:lang w:val="en-US"/>
-        </w:rPr>
+      </w:pPr>
+      <w:r>
         <w:t>Code of Ethics</w:t>
       </w:r>
     </w:p>
     <w:p>
       <w:pPr>
         <w:pStyle w:val="MyStyle"/>
+        <w:spacing w:before="240"/>
         <w:rPr>
           <w:lang w:val="en-US"/>
         </w:rPr>
@@ -138,27 +125,87 @@
     </w:p>
     <w:p>
       <w:pPr>
-        <w:rPr>
-          <w:lang w:val="en-US"/>
-        </w:rPr>
-      </w:pPr>
+        <w:pStyle w:val="MyHeading"/>
+        <w:spacing w:before="240"/>
+      </w:pPr>
+      <w:r>
+        <w:t>Health &amp; Safety</w:t>
+      </w:r>
     </w:p>
     <w:p>
       <w:pPr>
-        <w:pStyle w:val="MyHeading"/>
-        <w:rPr>
-          <w:lang w:val="en-US"/>
-        </w:rPr>
-      </w:pPr>
-      <w:r>
-        <w:rPr>
-          <w:lang w:val="en-US"/>
-        </w:rPr>
-        <w:t>Health &amp; Safety</w:t>
+        <w:pStyle w:val="MyStyle"/>
+        <w:spacing w:after="240"/>
+        <w:rPr>
+          <w:lang w:val="en-US"/>
+        </w:rPr>
+      </w:pPr>
+      <w:r>
+        <w:rPr>
+          <w:lang w:val="en-US"/>
+        </w:rPr>
+        <w:t xml:space="preserve">This </w:t>
+      </w:r>
+      <w:r>
+        <w:rPr>
+          <w:lang w:val="en-US"/>
+        </w:rPr>
+        <w:t>policy shows the</w:t>
+      </w:r>
+      <w:r>
+        <w:rPr>
+          <w:lang w:val="en-US"/>
+        </w:rPr>
+        <w:t xml:space="preserve"> commitment of </w:t>
+      </w:r>
+      <w:r>
+        <w:rPr>
+          <w:lang w:val="en-US"/>
+        </w:rPr>
+        <w:t>Rainbow Hero Co’s</w:t>
+      </w:r>
+      <w:r>
+        <w:rPr>
+          <w:lang w:val="en-US"/>
+        </w:rPr>
+        <w:t xml:space="preserve"> management </w:t>
+      </w:r>
+      <w:r>
+        <w:rPr>
+          <w:lang w:val="en-US"/>
+        </w:rPr>
+        <w:t>&amp;</w:t>
+      </w:r>
+      <w:r>
+        <w:rPr>
+          <w:lang w:val="en-US"/>
+        </w:rPr>
+        <w:t xml:space="preserve"> workers to health &amp; safety</w:t>
+      </w:r>
+      <w:r>
+        <w:rPr>
+          <w:lang w:val="en-US"/>
+        </w:rPr>
+        <w:t xml:space="preserve">. We aim to remove or reduce the risks to the health, safety &amp; welfare of all workers &amp; anyone else who may be affected by our business operations. </w:t>
+      </w:r>
+      <w:r>
+        <w:rPr>
+          <w:lang w:val="en-US"/>
+        </w:rPr>
+        <w:t>We also ensure all work activities are done as safely as possible.</w:t>
       </w:r>
     </w:p>
     <w:p>
       <w:pPr>
+        <w:pStyle w:val="MyHeading"/>
+        <w:spacing w:before="240"/>
+      </w:pPr>
+      <w:r>
+        <w:t>Honesty</w:t>
+      </w:r>
+    </w:p>
+    <w:p>
+      <w:pPr>
         <w:pStyle w:val="MyStyle"/>
         <w:spacing w:after="240"/>
         <w:rPr>
@@ -169,69 +216,54 @@
         <w:rPr>
           <w:lang w:val="en-US"/>
         </w:rPr>
-        <w:t xml:space="preserve">This </w:t>
-      </w:r>
-      <w:r>
-        <w:rPr>
-          <w:lang w:val="en-US"/>
-        </w:rPr>
-        <w:t>policy shows the</w:t>
-      </w:r>
-      <w:r>
-        <w:rPr>
-          <w:lang w:val="en-US"/>
-        </w:rPr>
-        <w:t xml:space="preserve"> commitment of </w:t>
-      </w:r>
-      <w:r>
-        <w:rPr>
-          <w:lang w:val="en-US"/>
-        </w:rPr>
-        <w:t>Rainbow Hero Co’s</w:t>
-      </w:r>
-      <w:r>
-        <w:rPr>
-          <w:lang w:val="en-US"/>
-        </w:rPr>
-        <w:t xml:space="preserve"> management </w:t>
-      </w:r>
-      <w:r>
-        <w:rPr>
-          <w:lang w:val="en-US"/>
-        </w:rPr>
-        <w:t>&amp;</w:t>
-      </w:r>
-      <w:r>
-        <w:rPr>
-          <w:lang w:val="en-US"/>
-        </w:rPr>
-        <w:t xml:space="preserve"> workers to health &amp; safety</w:t>
-      </w:r>
-      <w:r>
-        <w:rPr>
-          <w:lang w:val="en-US"/>
-        </w:rPr>
-        <w:t xml:space="preserve">. We aim to remove or reduce the risks to the health, safety &amp; welfare of all workers &amp; anyone else who may be affected by our business operations. </w:t>
-      </w:r>
-      <w:r>
-        <w:rPr>
-          <w:lang w:val="en-US"/>
-        </w:rPr>
-        <w:t>We also ensure all work activities are done as safely as possible.</w:t>
+        <w:t>Honesty is the best policy</w:t>
+      </w:r>
+      <w:r>
+        <w:rPr>
+          <w:lang w:val="en-US"/>
+        </w:rPr>
+        <w:t xml:space="preserve"> &amp; we like to show that. To demonstrate honesty is by being transparent &amp; giving others permission to see the real you &amp; form their own opinion of you. Being </w:t>
+      </w:r>
+      <w:r>
+        <w:rPr>
+          <w:lang w:val="en-US"/>
+        </w:rPr>
+        <w:t>transparent means,</w:t>
+      </w:r>
+      <w:r>
+        <w:rPr>
+          <w:lang w:val="en-US"/>
+        </w:rPr>
+        <w:t xml:space="preserve"> you are predictable &amp; </w:t>
+      </w:r>
+      <w:proofErr w:type="gramStart"/>
+      <w:r>
+        <w:rPr>
+          <w:lang w:val="en-US"/>
+        </w:rPr>
+        <w:t>very obvious</w:t>
+      </w:r>
+      <w:proofErr w:type="gramEnd"/>
+      <w:r>
+        <w:rPr>
+          <w:lang w:val="en-US"/>
+        </w:rPr>
+        <w:t xml:space="preserve"> about your actions &amp; intentions.</w:t>
+      </w:r>
+      <w:r>
+        <w:rPr>
+          <w:lang w:val="en-US"/>
+        </w:rPr>
+        <w:t xml:space="preserve"> To demonstrate honesty requires that you display a certain level of integrity.</w:t>
       </w:r>
     </w:p>
     <w:p>
       <w:pPr>
         <w:pStyle w:val="MyHeading"/>
-        <w:rPr>
-          <w:lang w:val="en-US"/>
-        </w:rPr>
-      </w:pPr>
-      <w:r>
-        <w:rPr>
-          <w:lang w:val="en-US"/>
-        </w:rPr>
-        <w:t>Honesty</w:t>
+        <w:spacing w:before="240"/>
+      </w:pPr>
+      <w:r>
+        <w:t>Privacy</w:t>
       </w:r>
     </w:p>
     <w:p>
@@ -246,45 +278,28 @@
         <w:rPr>
           <w:lang w:val="en-US"/>
         </w:rPr>
-        <w:t>Honesty is the best policy</w:t>
-      </w:r>
-      <w:r>
-        <w:rPr>
-          <w:lang w:val="en-US"/>
-        </w:rPr>
-        <w:t xml:space="preserve"> &amp; we like to show that. To demonstrate honesty is by being transparent &amp; giving others permission to see the real you &amp; form their own opinion of you. Being </w:t>
-      </w:r>
-      <w:r>
-        <w:rPr>
-          <w:lang w:val="en-US"/>
-        </w:rPr>
-        <w:t>transparent means,</w:t>
-      </w:r>
-      <w:r>
-        <w:rPr>
-          <w:lang w:val="en-US"/>
-        </w:rPr>
-        <w:t xml:space="preserve"> you are predictable &amp; very obvious about your actions &amp; intentions.</w:t>
-      </w:r>
-      <w:r>
-        <w:rPr>
-          <w:lang w:val="en-US"/>
-        </w:rPr>
-        <w:t xml:space="preserve"> To demonstrate honesty requires that you display a certain level of integrity.</w:t>
+        <w:t>This policy is our ability to keep our personal information to ourselves and to control what happens if we share it with others</w:t>
+      </w:r>
+      <w:r>
+        <w:rPr>
+          <w:lang w:val="en-US"/>
+        </w:rPr>
+        <w:t xml:space="preserve">. The only personal information </w:t>
+      </w:r>
+      <w:r>
+        <w:rPr>
+          <w:lang w:val="en-US"/>
+        </w:rPr>
+        <w:t>that we would want from our workers are names, addresses, phone number, emails address, &amp; tax file number. We won’t share any of our workers personal information if they don’t want it to be shared.</w:t>
       </w:r>
     </w:p>
     <w:p>
       <w:pPr>
         <w:pStyle w:val="MyHeading"/>
-        <w:rPr>
-          <w:lang w:val="en-US"/>
-        </w:rPr>
-      </w:pPr>
-      <w:r>
-        <w:rPr>
-          <w:lang w:val="en-US"/>
-        </w:rPr>
-        <w:t>Privacy</w:t>
+        <w:spacing w:before="240"/>
+      </w:pPr>
+      <w:r>
+        <w:t>Copyrights</w:t>
       </w:r>
     </w:p>
     <w:p>
@@ -299,126 +314,75 @@
         <w:rPr>
           <w:lang w:val="en-US"/>
         </w:rPr>
-        <w:t>This policy is our ability to keep our personal information to ourselves and to control what happens if we share it with others</w:t>
-      </w:r>
-      <w:r>
-        <w:rPr>
-          <w:lang w:val="en-US"/>
-        </w:rPr>
-        <w:t xml:space="preserve">. The only personal information </w:t>
-      </w:r>
-      <w:r>
-        <w:rPr>
-          <w:lang w:val="en-US"/>
-        </w:rPr>
-        <w:t>that we would want from our workers are names, addresses, phone number, emails address, &amp; tax file number. We won’t share any of our workers personal information if they don’t want it to be shared.</w:t>
+        <w:t>Materials used in connection with Rainbow Hero Co may be subject to copyright© protection</w:t>
+      </w:r>
+      <w:r>
+        <w:rPr>
+          <w:lang w:val="en-US"/>
+        </w:rPr>
+        <w:t xml:space="preserve">. The materials may include, but are not limited </w:t>
+      </w:r>
+      <w:r>
+        <w:rPr>
+          <w:lang w:val="en-US"/>
+        </w:rPr>
+        <w:t>to</w:t>
+      </w:r>
+      <w:r>
+        <w:rPr>
+          <w:lang w:val="en-US"/>
+        </w:rPr>
+        <w:t xml:space="preserve"> documents, slides, images, audio, &amp; video</w:t>
+      </w:r>
+      <w:r>
+        <w:t>.</w:t>
+      </w:r>
+      <w:r>
+        <w:t xml:space="preserve"> Unauthorized retention, duplication, distribution, or modification of copyrighted materials is strictly prohibited by law.</w:t>
       </w:r>
     </w:p>
     <w:p>
       <w:pPr>
         <w:pStyle w:val="MyHeading"/>
-        <w:rPr>
-          <w:lang w:val="en-US"/>
-        </w:rPr>
-      </w:pPr>
-      <w:r>
-        <w:rPr>
-          <w:lang w:val="en-US"/>
-        </w:rPr>
-        <w:t>Copyrights</w:t>
+        <w:spacing w:before="240"/>
+      </w:pPr>
+      <w:r>
+        <w:t>Professional Development/Personal Development</w:t>
       </w:r>
     </w:p>
     <w:p>
       <w:pPr>
         <w:pStyle w:val="MyStyle"/>
         <w:spacing w:after="240"/>
-        <w:rPr>
-          <w:lang w:val="en-US"/>
-        </w:rPr>
-      </w:pPr>
-      <w:r>
-        <w:rPr>
-          <w:lang w:val="en-US"/>
-        </w:rPr>
-        <w:t>Materials used in connection with Rainbow Hero Co may be subject to copyright© protection</w:t>
-      </w:r>
-      <w:r>
-        <w:rPr>
-          <w:lang w:val="en-US"/>
-        </w:rPr>
-        <w:t xml:space="preserve">. The materials may include, but are not limited </w:t>
-      </w:r>
-      <w:r>
-        <w:rPr>
-          <w:lang w:val="en-US"/>
-        </w:rPr>
-        <w:t>to</w:t>
-      </w:r>
-      <w:r>
-        <w:rPr>
-          <w:lang w:val="en-US"/>
-        </w:rPr>
-        <w:t xml:space="preserve"> documents, slides, images, audio, &amp; video</w:t>
-      </w:r>
-      <w:r>
-        <w:t>.</w:t>
-      </w:r>
-      <w:r>
-        <w:t xml:space="preserve"> Unauthorized retention, duplication, distribution, or modification of copyrighted materials is strictly prohibited by law.</w:t>
+      </w:pPr>
+      <w:r>
+        <w:t xml:space="preserve">We encourage our workers to get more </w:t>
+      </w:r>
+      <w:r>
+        <w:t>professional development when possible.</w:t>
+      </w:r>
+      <w:r>
+        <w:t xml:space="preserve"> Here at Rainbow Hero </w:t>
+      </w:r>
+      <w:r>
+        <w:t>Co,</w:t>
+      </w:r>
+      <w:r>
+        <w:t xml:space="preserve"> we like to know if our workers are going to get professional development because we would like to help our workers with it in </w:t>
+      </w:r>
+      <w:r>
+        <w:t>any way</w:t>
+      </w:r>
+      <w:r>
+        <w:t xml:space="preserve"> possible.</w:t>
       </w:r>
     </w:p>
     <w:p>
       <w:pPr>
         <w:pStyle w:val="MyHeading"/>
-        <w:rPr>
-          <w:lang w:val="en-US"/>
-        </w:rPr>
-      </w:pPr>
-      <w:r>
-        <w:rPr>
-          <w:lang w:val="en-US"/>
-        </w:rPr>
-        <w:t>Professional Development/Personal Development</w:t>
-      </w:r>
-    </w:p>
-    <w:p>
-      <w:pPr>
-        <w:pStyle w:val="MyStyle"/>
-        <w:spacing w:after="240"/>
-      </w:pPr>
-      <w:r>
-        <w:t xml:space="preserve">We encourage our workers to get more </w:t>
-      </w:r>
-      <w:r>
-        <w:t>professional development when possible.</w:t>
-      </w:r>
-      <w:r>
-        <w:t xml:space="preserve"> Here at Rainbow Hero </w:t>
-      </w:r>
-      <w:r>
-        <w:t>Co,</w:t>
-      </w:r>
-      <w:r>
-        <w:t xml:space="preserve"> we like to know if our workers are going to get professional development because we would like to help our workers with it in </w:t>
-      </w:r>
-      <w:r>
-        <w:t>any way</w:t>
-      </w:r>
-      <w:r>
-        <w:t xml:space="preserve"> possible.</w:t>
-      </w:r>
-    </w:p>
-    <w:p>
-      <w:pPr>
-        <w:pStyle w:val="MyHeading"/>
-        <w:rPr>
-          <w:lang w:val="en-US"/>
-        </w:rPr>
-      </w:pPr>
-      <w:r>
-        <w:rPr>
-          <w:lang w:val="en-US"/>
-        </w:rPr>
+        <w:spacing w:before="240"/>
+      </w:pPr>
+      <w:r>
         <w:t>Diversity &amp; Inclusion</w:t>
       </w:r>
     </w:p>
@@ -995,44 +959,57 @@
     <w:name w:val="My Heading"/>
     <w:basedOn w:val="Heading1"/>
     <w:next w:val="MyStyle"/>
+    <w:link w:val="MyHeadingChar"/>
     <w:qFormat/>
-    <w:rsid w:val="00A85ABC"/>
+    <w:rsid w:val="0094259C"/>
     <w:pPr>
-      <w:spacing w:before="0"/>
+      <w:spacing w:before="0" w:line="240" w:lineRule="auto"/>
     </w:pPr>
     <w:rPr>
-      <w:color w:val="0000FF"/>
+      <w:color w:val="000099"/>
+      <w:lang w:val="en-US"/>
     </w:rPr>
   </w:style>
   <w:style w:type="paragraph" w:customStyle="1" w:styleId="MyTitle">
     <w:name w:val="My Title"/>
     <w:basedOn w:val="Title"/>
-    <w:next w:val="MyStyle"/>
+    <w:next w:val="MySubtitle"/>
     <w:link w:val="MyTitleChar"/>
     <w:qFormat/>
-    <w:rsid w:val="00A85ABC"/>
+    <w:rsid w:val="0094259C"/>
+    <w:pPr>
+      <w:jc w:val="center"/>
+    </w:pPr>
     <w:rPr>
       <w:color w:val="000099"/>
+      <w:lang w:val="en-US"/>
     </w:rPr>
   </w:style>
   <w:style w:type="paragraph" w:customStyle="1" w:styleId="MySubtitle">
     <w:name w:val="My Subtitle"/>
     <w:basedOn w:val="Subtitle"/>
-    <w:next w:val="Normal"/>
+    <w:next w:val="MyStyle"/>
+    <w:link w:val="MySubtitleChar"/>
     <w:qFormat/>
-    <w:rsid w:val="006C30C8"/>
+    <w:rsid w:val="0094259C"/>
+    <w:pPr>
+      <w:spacing w:after="0" w:line="240" w:lineRule="auto"/>
+      <w:jc w:val="center"/>
+    </w:pPr>
     <w:rPr>
       <w:color w:val="0066FF"/>
       <w:sz w:val="20"/>
+      <w:lang w:val="en-US"/>
     </w:rPr>
   </w:style>
   <w:style w:type="paragraph" w:customStyle="1" w:styleId="MyStyle">
     <w:name w:val="My Style"/>
     <w:basedOn w:val="Normal"/>
+    <w:link w:val="MyStyleChar"/>
     <w:qFormat/>
-    <w:rsid w:val="003661D1"/>
+    <w:rsid w:val="0094259C"/>
     <w:pPr>
-      <w:spacing w:after="0"/>
+      <w:spacing w:after="0" w:line="240" w:lineRule="auto"/>
     </w:pPr>
     <w:rPr>
       <w:color w:val="0000FF"/>
@@ -1043,7 +1020,7 @@
     <w:name w:val="My Title Char"/>
     <w:basedOn w:val="TitleChar"/>
     <w:link w:val="MyTitle"/>
-    <w:rsid w:val="00A85ABC"/>
+    <w:rsid w:val="0094259C"/>
     <w:rPr>
       <w:rFonts w:asciiTheme="majorHAnsi" w:eastAsiaTheme="majorEastAsia" w:hAnsiTheme="majorHAnsi" w:cstheme="majorBidi"/>
       <w:color w:val="000099"/>
@@ -1051,6 +1028,7 @@
       <w:kern w:val="28"/>
       <w:sz w:val="56"/>
       <w:szCs w:val="56"/>
+      <w:lang w:val="en-US"/>
     </w:rPr>
   </w:style>
   <w:style w:type="character" w:customStyle="1" w:styleId="Heading2Char">
@@ -1070,9 +1048,13 @@
     <w:name w:val="Me Signing"/>
     <w:link w:val="MeSigningChar"/>
     <w:qFormat/>
-    <w:rsid w:val="003F6656"/>
+    <w:rsid w:val="0094259C"/>
+    <w:pPr>
+      <w:spacing w:after="0" w:line="240" w:lineRule="auto"/>
+    </w:pPr>
     <w:rPr>
       <w:rFonts w:ascii="Brush Script MT" w:hAnsi="Brush Script MT"/>
+      <w:strike/>
       <w:color w:val="0000FF"/>
       <w:lang w:val="en-US"/>
     </w:rPr>
@@ -1081,10 +1063,138 @@
     <w:name w:val="Me Signing Char"/>
     <w:basedOn w:val="DefaultParagraphFont"/>
     <w:link w:val="MeSigning"/>
-    <w:rsid w:val="003F6656"/>
+    <w:rsid w:val="0094259C"/>
     <w:rPr>
       <w:rFonts w:ascii="Brush Script MT" w:hAnsi="Brush Script MT"/>
+      <w:strike/>
       <w:color w:val="0000FF"/>
+      <w:lang w:val="en-US"/>
+    </w:rPr>
+  </w:style>
+  <w:style w:type="character" w:customStyle="1" w:styleId="MyHeadingChar">
+    <w:name w:val="My Heading Char"/>
+    <w:basedOn w:val="Heading1Char"/>
+    <w:link w:val="MyHeading"/>
+    <w:rsid w:val="0094259C"/>
+    <w:rPr>
+      <w:rFonts w:asciiTheme="majorHAnsi" w:eastAsiaTheme="majorEastAsia" w:hAnsiTheme="majorHAnsi" w:cstheme="majorBidi"/>
+      <w:color w:val="000099"/>
+      <w:sz w:val="32"/>
+      <w:szCs w:val="32"/>
+      <w:lang w:val="en-US"/>
+    </w:rPr>
+  </w:style>
+  <w:style w:type="paragraph" w:customStyle="1" w:styleId="MyHeading2">
+    <w:name w:val="My Heading 2"/>
+    <w:basedOn w:val="Heading2"/>
+    <w:next w:val="MyStyle"/>
+    <w:link w:val="MyHeading2Char"/>
+    <w:qFormat/>
+    <w:rsid w:val="0094259C"/>
+    <w:pPr>
+      <w:spacing w:before="0" w:line="240" w:lineRule="auto"/>
+    </w:pPr>
+    <w:rPr>
+      <w:color w:val="000099"/>
+      <w:sz w:val="28"/>
+      <w:lang w:val="en-US"/>
+    </w:rPr>
+  </w:style>
+  <w:style w:type="character" w:customStyle="1" w:styleId="MyHeading2Char">
+    <w:name w:val="My Heading 2 Char"/>
+    <w:basedOn w:val="DefaultParagraphFont"/>
+    <w:link w:val="MyHeading2"/>
+    <w:rsid w:val="0094259C"/>
+    <w:rPr>
+      <w:rFonts w:asciiTheme="majorHAnsi" w:eastAsiaTheme="majorEastAsia" w:hAnsiTheme="majorHAnsi" w:cstheme="majorBidi"/>
+      <w:color w:val="000099"/>
+      <w:sz w:val="28"/>
+      <w:szCs w:val="26"/>
+      <w:lang w:val="en-US"/>
+    </w:rPr>
+  </w:style>
+  <w:style w:type="paragraph" w:customStyle="1" w:styleId="MySigning">
+    <w:name w:val="My Signing"/>
+    <w:basedOn w:val="Normal"/>
+    <w:link w:val="MySigningChar"/>
+    <w:qFormat/>
+    <w:rsid w:val="0094259C"/>
+    <w:pPr>
+      <w:tabs>
+        <w:tab w:val="left" w:pos="1515"/>
+      </w:tabs>
+      <w:spacing w:after="0" w:line="240" w:lineRule="auto"/>
+    </w:pPr>
+    <w:rPr>
+      <w:rFonts w:ascii="Brush Script MT" w:hAnsi="Brush Script MT" w:cs="Tahoma"/>
+      <w:strike/>
+      <w:color w:val="0000FF"/>
+      <w:sz w:val="20"/>
+      <w:szCs w:val="20"/>
+    </w:rPr>
+  </w:style>
+  <w:style w:type="character" w:customStyle="1" w:styleId="MySigningChar">
+    <w:name w:val="My Signing Char"/>
+    <w:basedOn w:val="DefaultParagraphFont"/>
+    <w:link w:val="MySigning"/>
+    <w:rsid w:val="0094259C"/>
+    <w:rPr>
+      <w:rFonts w:ascii="Brush Script MT" w:hAnsi="Brush Script MT" w:cs="Tahoma"/>
+      <w:strike/>
+      <w:color w:val="0000FF"/>
+      <w:sz w:val="20"/>
+      <w:szCs w:val="20"/>
+    </w:rPr>
+  </w:style>
+  <w:style w:type="character" w:customStyle="1" w:styleId="MyStyleChar">
+    <w:name w:val="My Style Char"/>
+    <w:basedOn w:val="DefaultParagraphFont"/>
+    <w:link w:val="MyStyle"/>
+    <w:rsid w:val="0094259C"/>
+    <w:rPr>
+      <w:color w:val="0000FF"/>
+      <w:sz w:val="24"/>
+    </w:rPr>
+  </w:style>
+  <w:style w:type="paragraph" w:customStyle="1" w:styleId="MySubheading">
+    <w:name w:val="My Subheading"/>
+    <w:basedOn w:val="Heading2"/>
+    <w:next w:val="MyStyle"/>
+    <w:link w:val="MySubheadingChar"/>
+    <w:qFormat/>
+    <w:rsid w:val="0094259C"/>
+    <w:pPr>
+      <w:spacing w:before="0" w:line="240" w:lineRule="auto"/>
+    </w:pPr>
+    <w:rPr>
+      <w:color w:val="000099"/>
+      <w:sz w:val="28"/>
+      <w:lang w:val="en-US"/>
+    </w:rPr>
+  </w:style>
+  <w:style w:type="character" w:customStyle="1" w:styleId="MySubheadingChar">
+    <w:name w:val="My Subheading Char"/>
+    <w:basedOn w:val="DefaultParagraphFont"/>
+    <w:link w:val="MySubheading"/>
+    <w:rsid w:val="0094259C"/>
+    <w:rPr>
+      <w:rFonts w:asciiTheme="majorHAnsi" w:eastAsiaTheme="majorEastAsia" w:hAnsiTheme="majorHAnsi" w:cstheme="majorBidi"/>
+      <w:color w:val="000099"/>
+      <w:sz w:val="28"/>
+      <w:szCs w:val="26"/>
+      <w:lang w:val="en-US"/>
+    </w:rPr>
+  </w:style>
+  <w:style w:type="character" w:customStyle="1" w:styleId="MySubtitleChar">
+    <w:name w:val="My Subtitle Char"/>
+    <w:basedOn w:val="SubtitleChar"/>
+    <w:link w:val="MySubtitle"/>
+    <w:rsid w:val="0094259C"/>
+    <w:rPr>
+      <w:rFonts w:eastAsiaTheme="minorEastAsia"/>
+      <w:color w:val="0066FF"/>
+      <w:spacing w:val="15"/>
+      <w:sz w:val="20"/>
       <w:lang w:val="en-US"/>
     </w:rPr>
   </w:style>

</xml_diff>